<commit_message>
created pj & db
</commit_message>
<xml_diff>
--- a/db.docx
+++ b/db.docx
@@ -17,8 +17,8 @@
           <w:szCs w:val="24"/>
         </w:rPr>
         <w:drawing>
-          <wp:inline distT="0" distB="0" distL="0" distR="0" wp14:anchorId="3C69AB00" wp14:editId="3CD201FB">
-            <wp:extent cx="5569236" cy="3225966"/>
+          <wp:inline distT="0" distB="0" distL="0" distR="0" wp14:anchorId="68A2EF91" wp14:editId="42D9A445">
+            <wp:extent cx="5380074" cy="3451639"/>
             <wp:effectExtent l="0" t="0" r="0" b="0"/>
             <wp:docPr id="1" name="Hình ảnh 1"/>
             <wp:cNvGraphicFramePr>
@@ -40,7 +40,7 @@
                   <pic:spPr>
                     <a:xfrm>
                       <a:off x="0" y="0"/>
-                      <a:ext cx="5569236" cy="3225966"/>
+                      <a:ext cx="5384921" cy="3454748"/>
                     </a:xfrm>
                     <a:prstGeom prst="rect">
                       <a:avLst/>
@@ -67,7 +67,7 @@
           <w:sz w:val="24"/>
           <w:szCs w:val="24"/>
         </w:rPr>
-        <w:t>NHANVIEN</w:t>
+        <w:t>EMPLOYEE</w:t>
       </w:r>
       <w:r>
         <w:rPr>
@@ -84,23 +84,105 @@
           <w:szCs w:val="24"/>
           <w:u w:val="single"/>
         </w:rPr>
-        <w:t>MANV</w:t>
-      </w:r>
-      <w:r>
-        <w:rPr>
-          <w:rFonts w:ascii="Times New Roman" w:hAnsi="Times New Roman" w:cs="Times New Roman"/>
-          <w:sz w:val="24"/>
-          <w:szCs w:val="24"/>
-        </w:rPr>
-        <w:t xml:space="preserve">, </w:t>
-      </w:r>
-      <w:r>
-        <w:rPr>
-          <w:rFonts w:ascii="Times New Roman" w:hAnsi="Times New Roman" w:cs="Times New Roman"/>
-          <w:sz w:val="24"/>
-          <w:szCs w:val="24"/>
-        </w:rPr>
-        <w:t xml:space="preserve">HOTEN, GIOITINH, NGAYSINH, DIACHI, SDT, EMAIL, </w:t>
+        <w:t>EMP</w:t>
+      </w:r>
+      <w:r>
+        <w:rPr>
+          <w:rFonts w:ascii="Times New Roman" w:hAnsi="Times New Roman" w:cs="Times New Roman"/>
+          <w:sz w:val="24"/>
+          <w:szCs w:val="24"/>
+          <w:u w:val="single"/>
+        </w:rPr>
+        <w:t>LOYEE</w:t>
+      </w:r>
+      <w:r>
+        <w:rPr>
+          <w:rFonts w:ascii="Times New Roman" w:hAnsi="Times New Roman" w:cs="Times New Roman"/>
+          <w:sz w:val="24"/>
+          <w:szCs w:val="24"/>
+          <w:u w:val="single"/>
+        </w:rPr>
+        <w:t>_ID</w:t>
+      </w:r>
+      <w:r>
+        <w:rPr>
+          <w:rFonts w:ascii="Times New Roman" w:hAnsi="Times New Roman" w:cs="Times New Roman"/>
+          <w:sz w:val="24"/>
+          <w:szCs w:val="24"/>
+        </w:rPr>
+        <w:t xml:space="preserve">, </w:t>
+      </w:r>
+      <w:r>
+        <w:rPr>
+          <w:rFonts w:ascii="Times New Roman" w:hAnsi="Times New Roman" w:cs="Times New Roman"/>
+          <w:sz w:val="24"/>
+          <w:szCs w:val="24"/>
+        </w:rPr>
+        <w:t>NAME</w:t>
+      </w:r>
+      <w:r>
+        <w:rPr>
+          <w:rFonts w:ascii="Times New Roman" w:hAnsi="Times New Roman" w:cs="Times New Roman"/>
+          <w:sz w:val="24"/>
+          <w:szCs w:val="24"/>
+        </w:rPr>
+        <w:t xml:space="preserve">, </w:t>
+      </w:r>
+      <w:r>
+        <w:rPr>
+          <w:rFonts w:ascii="Times New Roman" w:hAnsi="Times New Roman" w:cs="Times New Roman"/>
+          <w:sz w:val="24"/>
+          <w:szCs w:val="24"/>
+        </w:rPr>
+        <w:t>SEX</w:t>
+      </w:r>
+      <w:r>
+        <w:rPr>
+          <w:rFonts w:ascii="Times New Roman" w:hAnsi="Times New Roman" w:cs="Times New Roman"/>
+          <w:sz w:val="24"/>
+          <w:szCs w:val="24"/>
+        </w:rPr>
+        <w:t xml:space="preserve">, </w:t>
+      </w:r>
+      <w:r>
+        <w:rPr>
+          <w:rFonts w:ascii="Times New Roman" w:hAnsi="Times New Roman" w:cs="Times New Roman"/>
+          <w:sz w:val="24"/>
+          <w:szCs w:val="24"/>
+        </w:rPr>
+        <w:t>ADDRESS</w:t>
+      </w:r>
+      <w:r>
+        <w:rPr>
+          <w:rFonts w:ascii="Times New Roman" w:hAnsi="Times New Roman" w:cs="Times New Roman"/>
+          <w:sz w:val="24"/>
+          <w:szCs w:val="24"/>
+        </w:rPr>
+        <w:t xml:space="preserve">, </w:t>
+      </w:r>
+      <w:r>
+        <w:rPr>
+          <w:rFonts w:ascii="Times New Roman" w:hAnsi="Times New Roman" w:cs="Times New Roman"/>
+          <w:sz w:val="24"/>
+          <w:szCs w:val="24"/>
+        </w:rPr>
+        <w:t>PHONE</w:t>
+      </w:r>
+      <w:r>
+        <w:rPr>
+          <w:rFonts w:ascii="Times New Roman" w:hAnsi="Times New Roman" w:cs="Times New Roman"/>
+          <w:sz w:val="24"/>
+          <w:szCs w:val="24"/>
+        </w:rPr>
+        <w:t>_NUMBER</w:t>
+      </w:r>
+      <w:r>
+        <w:rPr>
+          <w:rFonts w:ascii="Times New Roman" w:hAnsi="Times New Roman" w:cs="Times New Roman"/>
+          <w:sz w:val="24"/>
+          <w:szCs w:val="24"/>
+        </w:rPr>
+        <w:t xml:space="preserve">, EMAIL, </w:t>
       </w:r>
       <w:r>
         <w:rPr>
@@ -110,7 +192,7 @@
           <w:sz w:val="24"/>
           <w:szCs w:val="24"/>
         </w:rPr>
-        <w:t>TENDANGNHAP</w:t>
+        <w:t>USERNAME</w:t>
       </w:r>
       <w:r>
         <w:rPr>
@@ -135,31 +217,7 @@
           <w:sz w:val="24"/>
           <w:szCs w:val="24"/>
         </w:rPr>
-        <w:t>KH</w:t>
-      </w:r>
-      <w:r>
-        <w:rPr>
-          <w:rFonts w:ascii="Times New Roman" w:hAnsi="Times New Roman" w:cs="Times New Roman"/>
-          <w:sz w:val="24"/>
-          <w:szCs w:val="24"/>
-        </w:rPr>
-        <w:t>A</w:t>
-      </w:r>
-      <w:r>
-        <w:rPr>
-          <w:rFonts w:ascii="Times New Roman" w:hAnsi="Times New Roman" w:cs="Times New Roman"/>
-          <w:sz w:val="24"/>
-          <w:szCs w:val="24"/>
-        </w:rPr>
-        <w:t>CH</w:t>
-      </w:r>
-      <w:r>
-        <w:rPr>
-          <w:rFonts w:ascii="Times New Roman" w:hAnsi="Times New Roman" w:cs="Times New Roman"/>
-          <w:sz w:val="24"/>
-          <w:szCs w:val="24"/>
-        </w:rPr>
-        <w:t>HANG</w:t>
+        <w:t>CUSTOMER</w:t>
       </w:r>
       <w:r>
         <w:rPr>
@@ -176,15 +234,89 @@
           <w:szCs w:val="24"/>
           <w:u w:val="single"/>
         </w:rPr>
-        <w:t>MANV</w:t>
-      </w:r>
-      <w:r>
-        <w:rPr>
-          <w:rFonts w:ascii="Times New Roman" w:hAnsi="Times New Roman" w:cs="Times New Roman"/>
-          <w:sz w:val="24"/>
-          <w:szCs w:val="24"/>
-        </w:rPr>
-        <w:t xml:space="preserve">, HOTEN, DIACHI, SDT, EMAIL, </w:t>
+        <w:t>CUS</w:t>
+      </w:r>
+      <w:r>
+        <w:rPr>
+          <w:rFonts w:ascii="Times New Roman" w:hAnsi="Times New Roman" w:cs="Times New Roman"/>
+          <w:sz w:val="24"/>
+          <w:szCs w:val="24"/>
+          <w:u w:val="single"/>
+        </w:rPr>
+        <w:t>TOMER</w:t>
+      </w:r>
+      <w:r>
+        <w:rPr>
+          <w:rFonts w:ascii="Times New Roman" w:hAnsi="Times New Roman" w:cs="Times New Roman"/>
+          <w:sz w:val="24"/>
+          <w:szCs w:val="24"/>
+          <w:u w:val="single"/>
+        </w:rPr>
+        <w:t>_ID</w:t>
+      </w:r>
+      <w:r>
+        <w:rPr>
+          <w:rFonts w:ascii="Times New Roman" w:hAnsi="Times New Roman" w:cs="Times New Roman"/>
+          <w:sz w:val="24"/>
+          <w:szCs w:val="24"/>
+        </w:rPr>
+        <w:t xml:space="preserve">, </w:t>
+      </w:r>
+      <w:r>
+        <w:rPr>
+          <w:rFonts w:ascii="Times New Roman" w:hAnsi="Times New Roman" w:cs="Times New Roman"/>
+          <w:sz w:val="24"/>
+          <w:szCs w:val="24"/>
+        </w:rPr>
+        <w:t>NAME</w:t>
+      </w:r>
+      <w:r>
+        <w:rPr>
+          <w:rFonts w:ascii="Times New Roman" w:hAnsi="Times New Roman" w:cs="Times New Roman"/>
+          <w:sz w:val="24"/>
+          <w:szCs w:val="24"/>
+        </w:rPr>
+        <w:t xml:space="preserve">, </w:t>
+      </w:r>
+      <w:r>
+        <w:rPr>
+          <w:rFonts w:ascii="Times New Roman" w:hAnsi="Times New Roman" w:cs="Times New Roman"/>
+          <w:sz w:val="24"/>
+          <w:szCs w:val="24"/>
+        </w:rPr>
+        <w:t>ADDRESS</w:t>
+      </w:r>
+      <w:r>
+        <w:rPr>
+          <w:rFonts w:ascii="Times New Roman" w:hAnsi="Times New Roman" w:cs="Times New Roman"/>
+          <w:sz w:val="24"/>
+          <w:szCs w:val="24"/>
+        </w:rPr>
+        <w:t xml:space="preserve">, </w:t>
+      </w:r>
+      <w:r>
+        <w:rPr>
+          <w:rFonts w:ascii="Times New Roman" w:hAnsi="Times New Roman" w:cs="Times New Roman"/>
+          <w:sz w:val="24"/>
+          <w:szCs w:val="24"/>
+        </w:rPr>
+        <w:t>PHONE</w:t>
+      </w:r>
+      <w:r>
+        <w:rPr>
+          <w:rFonts w:ascii="Times New Roman" w:hAnsi="Times New Roman" w:cs="Times New Roman"/>
+          <w:sz w:val="24"/>
+          <w:szCs w:val="24"/>
+        </w:rPr>
+        <w:t>_NUMBER</w:t>
+      </w:r>
+      <w:r>
+        <w:rPr>
+          <w:rFonts w:ascii="Times New Roman" w:hAnsi="Times New Roman" w:cs="Times New Roman"/>
+          <w:sz w:val="24"/>
+          <w:szCs w:val="24"/>
+        </w:rPr>
+        <w:t xml:space="preserve">, EMAIL, </w:t>
       </w:r>
       <w:r>
         <w:rPr>
@@ -194,7 +326,7 @@
           <w:sz w:val="24"/>
           <w:szCs w:val="24"/>
         </w:rPr>
-        <w:t>TENDANGNHAP</w:t>
+        <w:t>USERNAME</w:t>
       </w:r>
       <w:r>
         <w:rPr>
@@ -219,7 +351,7 @@
           <w:sz w:val="24"/>
           <w:szCs w:val="24"/>
         </w:rPr>
-        <w:t>TACGIA</w:t>
+        <w:t>AUTHOR</w:t>
       </w:r>
       <w:r>
         <w:rPr>
@@ -244,24 +376,33 @@
           <w:szCs w:val="24"/>
           <w:u w:val="single"/>
         </w:rPr>
-        <w:t>MAT</w:t>
-      </w:r>
-      <w:r>
-        <w:rPr>
-          <w:rFonts w:ascii="Times New Roman" w:hAnsi="Times New Roman" w:cs="Times New Roman"/>
-          <w:sz w:val="24"/>
-          <w:szCs w:val="24"/>
-          <w:u w:val="single"/>
-        </w:rPr>
-        <w:t xml:space="preserve">G, </w:t>
-      </w:r>
-      <w:r>
-        <w:rPr>
-          <w:rFonts w:ascii="Times New Roman" w:hAnsi="Times New Roman" w:cs="Times New Roman"/>
-          <w:sz w:val="24"/>
-          <w:szCs w:val="24"/>
-        </w:rPr>
-        <w:t>TENTG</w:t>
+        <w:t>AUTHOR_ID</w:t>
+      </w:r>
+      <w:r>
+        <w:rPr>
+          <w:rFonts w:ascii="Times New Roman" w:hAnsi="Times New Roman" w:cs="Times New Roman"/>
+          <w:sz w:val="24"/>
+          <w:szCs w:val="24"/>
+          <w:u w:val="single"/>
+        </w:rPr>
+        <w:t>,</w:t>
+      </w:r>
+      <w:r>
+        <w:rPr>
+          <w:rFonts w:ascii="Times New Roman" w:hAnsi="Times New Roman" w:cs="Times New Roman"/>
+          <w:sz w:val="24"/>
+          <w:szCs w:val="24"/>
+          <w:u w:val="single"/>
+        </w:rPr>
+        <w:t xml:space="preserve"> </w:t>
+      </w:r>
+      <w:r>
+        <w:rPr>
+          <w:rFonts w:ascii="Times New Roman" w:hAnsi="Times New Roman" w:cs="Times New Roman"/>
+          <w:sz w:val="24"/>
+          <w:szCs w:val="24"/>
+        </w:rPr>
+        <w:t>AUTHOR_NAME</w:t>
       </w:r>
       <w:r>
         <w:rPr>
@@ -286,56 +427,24 @@
           <w:sz w:val="24"/>
           <w:szCs w:val="24"/>
         </w:rPr>
-        <w:t>USER (</w:t>
-      </w:r>
-      <w:r>
-        <w:rPr>
-          <w:rFonts w:ascii="Times New Roman" w:hAnsi="Times New Roman" w:cs="Times New Roman"/>
-          <w:sz w:val="24"/>
-          <w:szCs w:val="24"/>
-          <w:u w:val="single"/>
-        </w:rPr>
-        <w:t>TENDANGNHAP</w:t>
-      </w:r>
-      <w:r>
-        <w:rPr>
-          <w:rFonts w:ascii="Times New Roman" w:hAnsi="Times New Roman" w:cs="Times New Roman"/>
-          <w:sz w:val="24"/>
-          <w:szCs w:val="24"/>
-        </w:rPr>
-        <w:t>, MATKHAU</w:t>
-      </w:r>
-      <w:r>
-        <w:rPr>
-          <w:rFonts w:ascii="Times New Roman" w:hAnsi="Times New Roman" w:cs="Times New Roman"/>
-          <w:sz w:val="24"/>
-          <w:szCs w:val="24"/>
-        </w:rPr>
-        <w:t>,</w:t>
-      </w:r>
-      <w:r>
-        <w:rPr>
-          <w:rFonts w:ascii="Times New Roman" w:hAnsi="Times New Roman" w:cs="Times New Roman"/>
-          <w:sz w:val="24"/>
-          <w:szCs w:val="24"/>
-        </w:rPr>
-        <w:t xml:space="preserve"> </w:t>
-      </w:r>
-      <w:r>
-        <w:rPr>
-          <w:rFonts w:ascii="Times New Roman" w:hAnsi="Times New Roman" w:cs="Times New Roman"/>
-          <w:sz w:val="24"/>
-          <w:szCs w:val="24"/>
-        </w:rPr>
-        <w:t>DOITUONG</w:t>
-      </w:r>
-      <w:r>
-        <w:rPr>
-          <w:rFonts w:ascii="Times New Roman" w:hAnsi="Times New Roman" w:cs="Times New Roman"/>
-          <w:sz w:val="24"/>
-          <w:szCs w:val="24"/>
-        </w:rPr>
-        <w:t>)</w:t>
+        <w:t>ROLE (</w:t>
+      </w:r>
+      <w:r>
+        <w:rPr>
+          <w:rFonts w:ascii="Times New Roman" w:hAnsi="Times New Roman" w:cs="Times New Roman"/>
+          <w:sz w:val="24"/>
+          <w:szCs w:val="24"/>
+          <w:u w:val="single"/>
+        </w:rPr>
+        <w:t>ROLE_ID</w:t>
+      </w:r>
+      <w:r>
+        <w:rPr>
+          <w:rFonts w:ascii="Times New Roman" w:hAnsi="Times New Roman" w:cs="Times New Roman"/>
+          <w:sz w:val="24"/>
+          <w:szCs w:val="24"/>
+        </w:rPr>
+        <w:t>, ROLE NAME)</w:t>
       </w:r>
     </w:p>
     <w:p>
@@ -352,24 +461,48 @@
           <w:sz w:val="24"/>
           <w:szCs w:val="24"/>
         </w:rPr>
-        <w:t>SACH (</w:t>
-      </w:r>
-      <w:r>
-        <w:rPr>
-          <w:rFonts w:ascii="Times New Roman" w:hAnsi="Times New Roman" w:cs="Times New Roman"/>
-          <w:sz w:val="24"/>
-          <w:szCs w:val="24"/>
-          <w:u w:val="single"/>
-        </w:rPr>
-        <w:t>MASACH</w:t>
-      </w:r>
-      <w:r>
-        <w:rPr>
-          <w:rFonts w:ascii="Times New Roman" w:hAnsi="Times New Roman" w:cs="Times New Roman"/>
-          <w:sz w:val="24"/>
-          <w:szCs w:val="24"/>
-        </w:rPr>
-        <w:t xml:space="preserve">, TENSACH, </w:t>
+        <w:t>USER (</w:t>
+      </w:r>
+      <w:r>
+        <w:rPr>
+          <w:rFonts w:ascii="Times New Roman" w:hAnsi="Times New Roman" w:cs="Times New Roman"/>
+          <w:sz w:val="24"/>
+          <w:szCs w:val="24"/>
+          <w:u w:val="single"/>
+        </w:rPr>
+        <w:t>USERNAME</w:t>
+      </w:r>
+      <w:r>
+        <w:rPr>
+          <w:rFonts w:ascii="Times New Roman" w:hAnsi="Times New Roman" w:cs="Times New Roman"/>
+          <w:sz w:val="24"/>
+          <w:szCs w:val="24"/>
+        </w:rPr>
+        <w:t xml:space="preserve">, </w:t>
+      </w:r>
+      <w:r>
+        <w:rPr>
+          <w:rFonts w:ascii="Times New Roman" w:hAnsi="Times New Roman" w:cs="Times New Roman"/>
+          <w:sz w:val="24"/>
+          <w:szCs w:val="24"/>
+        </w:rPr>
+        <w:t>PASSWORD</w:t>
+      </w:r>
+      <w:r>
+        <w:rPr>
+          <w:rFonts w:ascii="Times New Roman" w:hAnsi="Times New Roman" w:cs="Times New Roman"/>
+          <w:sz w:val="24"/>
+          <w:szCs w:val="24"/>
+        </w:rPr>
+        <w:t>,</w:t>
+      </w:r>
+      <w:r>
+        <w:rPr>
+          <w:rFonts w:ascii="Times New Roman" w:hAnsi="Times New Roman" w:cs="Times New Roman"/>
+          <w:sz w:val="24"/>
+          <w:szCs w:val="24"/>
+        </w:rPr>
+        <w:t xml:space="preserve"> </w:t>
       </w:r>
       <w:r>
         <w:rPr>
@@ -379,75 +512,7 @@
           <w:sz w:val="24"/>
           <w:szCs w:val="24"/>
         </w:rPr>
-        <w:t>MATG</w:t>
-      </w:r>
-      <w:r>
-        <w:rPr>
-          <w:rFonts w:ascii="Times New Roman" w:hAnsi="Times New Roman" w:cs="Times New Roman"/>
-          <w:b/>
-          <w:bCs/>
-          <w:sz w:val="24"/>
-          <w:szCs w:val="24"/>
-        </w:rPr>
-        <w:t xml:space="preserve">, </w:t>
-      </w:r>
-      <w:r>
-        <w:rPr>
-          <w:rFonts w:ascii="Times New Roman" w:hAnsi="Times New Roman" w:cs="Times New Roman"/>
-          <w:b/>
-          <w:bCs/>
-          <w:sz w:val="24"/>
-          <w:szCs w:val="24"/>
-        </w:rPr>
-        <w:t>MATL</w:t>
-      </w:r>
-      <w:r>
-        <w:rPr>
-          <w:rFonts w:ascii="Times New Roman" w:hAnsi="Times New Roman" w:cs="Times New Roman"/>
-          <w:sz w:val="24"/>
-          <w:szCs w:val="24"/>
-        </w:rPr>
-        <w:t xml:space="preserve">, </w:t>
-      </w:r>
-      <w:r>
-        <w:rPr>
-          <w:rFonts w:ascii="Times New Roman" w:hAnsi="Times New Roman" w:cs="Times New Roman"/>
-          <w:sz w:val="24"/>
-          <w:szCs w:val="24"/>
-        </w:rPr>
-        <w:t xml:space="preserve">NHAXUATBAN, </w:t>
-      </w:r>
-      <w:r>
-        <w:rPr>
-          <w:rFonts w:ascii="Times New Roman" w:hAnsi="Times New Roman" w:cs="Times New Roman"/>
-          <w:sz w:val="24"/>
-          <w:szCs w:val="24"/>
-        </w:rPr>
-        <w:t>SOLUONGTON, GIA,</w:t>
-      </w:r>
-      <w:r>
-        <w:rPr>
-          <w:rFonts w:ascii="Times New Roman" w:hAnsi="Times New Roman" w:cs="Times New Roman"/>
-          <w:sz w:val="24"/>
-          <w:szCs w:val="24"/>
-        </w:rPr>
-        <w:t xml:space="preserve"> SOTRANG,</w:t>
-      </w:r>
-      <w:r>
-        <w:rPr>
-          <w:rFonts w:ascii="Times New Roman" w:hAnsi="Times New Roman" w:cs="Times New Roman"/>
-          <w:sz w:val="24"/>
-          <w:szCs w:val="24"/>
-        </w:rPr>
-        <w:t xml:space="preserve"> MOTA</w:t>
-      </w:r>
-      <w:r>
-        <w:rPr>
-          <w:rFonts w:ascii="Times New Roman" w:hAnsi="Times New Roman" w:cs="Times New Roman"/>
-          <w:sz w:val="24"/>
-          <w:szCs w:val="24"/>
-        </w:rPr>
-        <w:t>, HINHANH</w:t>
+        <w:t>ROLE_ID</w:t>
       </w:r>
       <w:r>
         <w:rPr>
@@ -472,81 +537,48 @@
           <w:sz w:val="24"/>
           <w:szCs w:val="24"/>
         </w:rPr>
-        <w:t>HOADON (</w:t>
-      </w:r>
-      <w:r>
-        <w:rPr>
-          <w:rFonts w:ascii="Times New Roman" w:hAnsi="Times New Roman" w:cs="Times New Roman"/>
-          <w:sz w:val="24"/>
-          <w:szCs w:val="24"/>
-          <w:u w:val="single"/>
-        </w:rPr>
-        <w:t>MAH</w:t>
-      </w:r>
-      <w:r>
-        <w:rPr>
-          <w:rFonts w:ascii="Times New Roman" w:hAnsi="Times New Roman" w:cs="Times New Roman"/>
-          <w:sz w:val="24"/>
-          <w:szCs w:val="24"/>
-          <w:u w:val="single"/>
-        </w:rPr>
-        <w:t>D</w:t>
-      </w:r>
-      <w:r>
-        <w:rPr>
-          <w:rFonts w:ascii="Times New Roman" w:hAnsi="Times New Roman" w:cs="Times New Roman"/>
-          <w:sz w:val="24"/>
-          <w:szCs w:val="24"/>
-        </w:rPr>
-        <w:t>, NGAY</w:t>
-      </w:r>
-      <w:r>
-        <w:rPr>
-          <w:rFonts w:ascii="Times New Roman" w:hAnsi="Times New Roman" w:cs="Times New Roman"/>
-          <w:sz w:val="24"/>
-          <w:szCs w:val="24"/>
-        </w:rPr>
-        <w:t>LAP</w:t>
-      </w:r>
-      <w:r>
-        <w:rPr>
-          <w:rFonts w:ascii="Times New Roman" w:hAnsi="Times New Roman" w:cs="Times New Roman"/>
-          <w:sz w:val="24"/>
-          <w:szCs w:val="24"/>
-        </w:rPr>
-        <w:t xml:space="preserve">, </w:t>
-      </w:r>
-      <w:r>
-        <w:rPr>
-          <w:rFonts w:ascii="Times New Roman" w:hAnsi="Times New Roman" w:cs="Times New Roman"/>
-          <w:sz w:val="24"/>
-          <w:szCs w:val="24"/>
-        </w:rPr>
-        <w:t>TONGTIEN</w:t>
-      </w:r>
-      <w:r>
-        <w:rPr>
-          <w:rFonts w:ascii="Times New Roman" w:hAnsi="Times New Roman" w:cs="Times New Roman"/>
-          <w:sz w:val="24"/>
-          <w:szCs w:val="24"/>
-        </w:rPr>
-        <w:t>, XACNHAN</w:t>
-      </w:r>
-      <w:r>
-        <w:rPr>
-          <w:rFonts w:ascii="Times New Roman" w:hAnsi="Times New Roman" w:cs="Times New Roman"/>
-          <w:sz w:val="24"/>
-          <w:szCs w:val="24"/>
-        </w:rPr>
-        <w:t>,</w:t>
-      </w:r>
-      <w:r>
-        <w:rPr>
-          <w:rFonts w:ascii="Times New Roman" w:hAnsi="Times New Roman" w:cs="Times New Roman"/>
-          <w:sz w:val="24"/>
-          <w:szCs w:val="24"/>
-        </w:rPr>
-        <w:t xml:space="preserve"> </w:t>
+        <w:t>BOOK</w:t>
+      </w:r>
+      <w:r>
+        <w:rPr>
+          <w:rFonts w:ascii="Times New Roman" w:hAnsi="Times New Roman" w:cs="Times New Roman"/>
+          <w:sz w:val="24"/>
+          <w:szCs w:val="24"/>
+        </w:rPr>
+        <w:t xml:space="preserve"> (</w:t>
+      </w:r>
+      <w:r>
+        <w:rPr>
+          <w:rFonts w:ascii="Times New Roman" w:hAnsi="Times New Roman" w:cs="Times New Roman"/>
+          <w:sz w:val="24"/>
+          <w:szCs w:val="24"/>
+          <w:u w:val="single"/>
+        </w:rPr>
+        <w:t>BOOK_ID</w:t>
+      </w:r>
+      <w:r>
+        <w:rPr>
+          <w:rFonts w:ascii="Times New Roman" w:hAnsi="Times New Roman" w:cs="Times New Roman"/>
+          <w:sz w:val="24"/>
+          <w:szCs w:val="24"/>
+        </w:rPr>
+        <w:t xml:space="preserve">, </w:t>
+      </w:r>
+      <w:r>
+        <w:rPr>
+          <w:rFonts w:ascii="Times New Roman" w:hAnsi="Times New Roman" w:cs="Times New Roman"/>
+          <w:sz w:val="24"/>
+          <w:szCs w:val="24"/>
+        </w:rPr>
+        <w:t>BOOK_TITLE</w:t>
+      </w:r>
+      <w:r>
+        <w:rPr>
+          <w:rFonts w:ascii="Times New Roman" w:hAnsi="Times New Roman" w:cs="Times New Roman"/>
+          <w:sz w:val="24"/>
+          <w:szCs w:val="24"/>
+        </w:rPr>
+        <w:t xml:space="preserve">, </w:t>
       </w:r>
       <w:r>
         <w:rPr>
@@ -556,7 +588,7 @@
           <w:sz w:val="24"/>
           <w:szCs w:val="24"/>
         </w:rPr>
-        <w:t>MANV</w:t>
+        <w:t>AUTHOR_ID</w:t>
       </w:r>
       <w:r>
         <w:rPr>
@@ -576,7 +608,140 @@
           <w:sz w:val="24"/>
           <w:szCs w:val="24"/>
         </w:rPr>
-        <w:t>MAKH</w:t>
+        <w:t>CATEGORY</w:t>
+      </w:r>
+      <w:r>
+        <w:rPr>
+          <w:rFonts w:ascii="Times New Roman" w:hAnsi="Times New Roman" w:cs="Times New Roman"/>
+          <w:b/>
+          <w:bCs/>
+          <w:sz w:val="24"/>
+          <w:szCs w:val="24"/>
+        </w:rPr>
+        <w:t>_ID</w:t>
+      </w:r>
+      <w:r>
+        <w:rPr>
+          <w:rFonts w:ascii="Times New Roman" w:hAnsi="Times New Roman" w:cs="Times New Roman"/>
+          <w:sz w:val="24"/>
+          <w:szCs w:val="24"/>
+        </w:rPr>
+        <w:t xml:space="preserve">, </w:t>
+      </w:r>
+      <w:r>
+        <w:rPr>
+          <w:rFonts w:ascii="Times New Roman" w:hAnsi="Times New Roman" w:cs="Times New Roman"/>
+          <w:sz w:val="24"/>
+          <w:szCs w:val="24"/>
+        </w:rPr>
+        <w:t>PUBLISHER</w:t>
+      </w:r>
+      <w:r>
+        <w:rPr>
+          <w:rFonts w:ascii="Times New Roman" w:hAnsi="Times New Roman" w:cs="Times New Roman"/>
+          <w:sz w:val="24"/>
+          <w:szCs w:val="24"/>
+        </w:rPr>
+        <w:t xml:space="preserve">, </w:t>
+      </w:r>
+      <w:r>
+        <w:rPr>
+          <w:rFonts w:ascii="Times New Roman" w:hAnsi="Times New Roman" w:cs="Times New Roman"/>
+          <w:sz w:val="24"/>
+          <w:szCs w:val="24"/>
+        </w:rPr>
+        <w:t>INVENTORY</w:t>
+      </w:r>
+      <w:r>
+        <w:rPr>
+          <w:rFonts w:ascii="Times New Roman" w:hAnsi="Times New Roman" w:cs="Times New Roman"/>
+          <w:sz w:val="24"/>
+          <w:szCs w:val="24"/>
+        </w:rPr>
+        <w:t xml:space="preserve">, </w:t>
+      </w:r>
+      <w:r>
+        <w:rPr>
+          <w:rFonts w:ascii="Times New Roman" w:hAnsi="Times New Roman" w:cs="Times New Roman"/>
+          <w:sz w:val="24"/>
+          <w:szCs w:val="24"/>
+        </w:rPr>
+        <w:t>PRICE</w:t>
+      </w:r>
+      <w:r>
+        <w:rPr>
+          <w:rFonts w:ascii="Times New Roman" w:hAnsi="Times New Roman" w:cs="Times New Roman"/>
+          <w:sz w:val="24"/>
+          <w:szCs w:val="24"/>
+        </w:rPr>
+        <w:t>,</w:t>
+      </w:r>
+      <w:r>
+        <w:rPr>
+          <w:rFonts w:ascii="Times New Roman" w:hAnsi="Times New Roman" w:cs="Times New Roman"/>
+          <w:sz w:val="24"/>
+          <w:szCs w:val="24"/>
+        </w:rPr>
+        <w:t xml:space="preserve"> </w:t>
+      </w:r>
+      <w:r>
+        <w:rPr>
+          <w:rFonts w:ascii="Times New Roman" w:hAnsi="Times New Roman" w:cs="Times New Roman"/>
+          <w:sz w:val="24"/>
+          <w:szCs w:val="24"/>
+        </w:rPr>
+        <w:t>TOTAL</w:t>
+      </w:r>
+      <w:r>
+        <w:rPr>
+          <w:rFonts w:ascii="Times New Roman" w:hAnsi="Times New Roman" w:cs="Times New Roman"/>
+          <w:sz w:val="24"/>
+          <w:szCs w:val="24"/>
+        </w:rPr>
+        <w:t>_</w:t>
+      </w:r>
+      <w:r>
+        <w:rPr>
+          <w:rFonts w:ascii="Times New Roman" w:hAnsi="Times New Roman" w:cs="Times New Roman"/>
+          <w:sz w:val="24"/>
+          <w:szCs w:val="24"/>
+        </w:rPr>
+        <w:t>PAGES</w:t>
+      </w:r>
+      <w:r>
+        <w:rPr>
+          <w:rFonts w:ascii="Times New Roman" w:hAnsi="Times New Roman" w:cs="Times New Roman"/>
+          <w:sz w:val="24"/>
+          <w:szCs w:val="24"/>
+        </w:rPr>
+        <w:t>,</w:t>
+      </w:r>
+      <w:r>
+        <w:t xml:space="preserve"> </w:t>
+      </w:r>
+      <w:r>
+        <w:rPr>
+          <w:rFonts w:ascii="Times New Roman" w:hAnsi="Times New Roman" w:cs="Times New Roman"/>
+          <w:sz w:val="24"/>
+          <w:szCs w:val="24"/>
+        </w:rPr>
+        <w:t>SYNOPSIS</w:t>
+      </w:r>
+      <w:r>
+        <w:rPr>
+          <w:rFonts w:ascii="Times New Roman" w:hAnsi="Times New Roman" w:cs="Times New Roman"/>
+          <w:sz w:val="24"/>
+          <w:szCs w:val="24"/>
+        </w:rPr>
+        <w:t xml:space="preserve">, </w:t>
+      </w:r>
+      <w:r>
+        <w:rPr>
+          <w:rFonts w:ascii="Times New Roman" w:hAnsi="Times New Roman" w:cs="Times New Roman"/>
+          <w:sz w:val="24"/>
+          <w:szCs w:val="24"/>
+        </w:rPr>
+        <w:t>IMAGE</w:t>
       </w:r>
       <w:r>
         <w:rPr>
@@ -601,33 +766,141 @@
           <w:sz w:val="24"/>
           <w:szCs w:val="24"/>
         </w:rPr>
-        <w:t>THELOAI (</w:t>
-      </w:r>
-      <w:r>
-        <w:rPr>
-          <w:rFonts w:ascii="Times New Roman" w:hAnsi="Times New Roman" w:cs="Times New Roman"/>
-          <w:sz w:val="24"/>
-          <w:szCs w:val="24"/>
-          <w:u w:val="single"/>
-        </w:rPr>
-        <w:t>M</w:t>
-      </w:r>
-      <w:r>
-        <w:rPr>
-          <w:rFonts w:ascii="Times New Roman" w:hAnsi="Times New Roman" w:cs="Times New Roman"/>
-          <w:sz w:val="24"/>
-          <w:szCs w:val="24"/>
-          <w:u w:val="single"/>
-        </w:rPr>
-        <w:t>ATL</w:t>
-      </w:r>
-      <w:r>
-        <w:rPr>
-          <w:rFonts w:ascii="Times New Roman" w:hAnsi="Times New Roman" w:cs="Times New Roman"/>
-          <w:sz w:val="24"/>
-          <w:szCs w:val="24"/>
-        </w:rPr>
-        <w:t>, TENTHELOAI)</w:t>
+        <w:t>ORDER</w:t>
+      </w:r>
+      <w:r>
+        <w:rPr>
+          <w:rFonts w:ascii="Times New Roman" w:hAnsi="Times New Roman" w:cs="Times New Roman"/>
+          <w:sz w:val="24"/>
+          <w:szCs w:val="24"/>
+        </w:rPr>
+        <w:t xml:space="preserve"> </w:t>
+      </w:r>
+      <w:r>
+        <w:rPr>
+          <w:rFonts w:ascii="Times New Roman" w:hAnsi="Times New Roman" w:cs="Times New Roman"/>
+          <w:sz w:val="24"/>
+          <w:szCs w:val="24"/>
+        </w:rPr>
+        <w:t>(ORDER_ID</w:t>
+      </w:r>
+      <w:r>
+        <w:rPr>
+          <w:rFonts w:ascii="Times New Roman" w:hAnsi="Times New Roman" w:cs="Times New Roman"/>
+          <w:sz w:val="24"/>
+          <w:szCs w:val="24"/>
+        </w:rPr>
+        <w:t xml:space="preserve">, </w:t>
+      </w:r>
+      <w:r>
+        <w:rPr>
+          <w:rFonts w:ascii="Times New Roman" w:hAnsi="Times New Roman" w:cs="Times New Roman"/>
+          <w:sz w:val="24"/>
+          <w:szCs w:val="24"/>
+        </w:rPr>
+        <w:t>CREATED_DATE</w:t>
+      </w:r>
+      <w:r>
+        <w:rPr>
+          <w:rFonts w:ascii="Times New Roman" w:hAnsi="Times New Roman" w:cs="Times New Roman"/>
+          <w:sz w:val="24"/>
+          <w:szCs w:val="24"/>
+        </w:rPr>
+        <w:t xml:space="preserve">, </w:t>
+      </w:r>
+      <w:r>
+        <w:rPr>
+          <w:rFonts w:ascii="Times New Roman" w:hAnsi="Times New Roman" w:cs="Times New Roman"/>
+          <w:sz w:val="24"/>
+          <w:szCs w:val="24"/>
+        </w:rPr>
+        <w:t>TOTAL</w:t>
+      </w:r>
+      <w:r>
+        <w:rPr>
+          <w:rFonts w:ascii="Times New Roman" w:hAnsi="Times New Roman" w:cs="Times New Roman"/>
+          <w:sz w:val="24"/>
+          <w:szCs w:val="24"/>
+        </w:rPr>
+        <w:t>_</w:t>
+      </w:r>
+      <w:r>
+        <w:rPr>
+          <w:rFonts w:ascii="Times New Roman" w:hAnsi="Times New Roman" w:cs="Times New Roman"/>
+          <w:sz w:val="24"/>
+          <w:szCs w:val="24"/>
+        </w:rPr>
+        <w:t>CASH</w:t>
+      </w:r>
+      <w:r>
+        <w:rPr>
+          <w:rFonts w:ascii="Times New Roman" w:hAnsi="Times New Roman" w:cs="Times New Roman"/>
+          <w:sz w:val="24"/>
+          <w:szCs w:val="24"/>
+        </w:rPr>
+        <w:t xml:space="preserve">, </w:t>
+      </w:r>
+      <w:r>
+        <w:rPr>
+          <w:rFonts w:ascii="Times New Roman" w:hAnsi="Times New Roman" w:cs="Times New Roman"/>
+          <w:sz w:val="24"/>
+          <w:szCs w:val="24"/>
+        </w:rPr>
+        <w:t>CONFIRMED</w:t>
+      </w:r>
+      <w:r>
+        <w:rPr>
+          <w:rFonts w:ascii="Times New Roman" w:hAnsi="Times New Roman" w:cs="Times New Roman"/>
+          <w:sz w:val="24"/>
+          <w:szCs w:val="24"/>
+        </w:rPr>
+        <w:t>,</w:t>
+      </w:r>
+      <w:r>
+        <w:rPr>
+          <w:rFonts w:ascii="Times New Roman" w:hAnsi="Times New Roman" w:cs="Times New Roman"/>
+          <w:sz w:val="24"/>
+          <w:szCs w:val="24"/>
+        </w:rPr>
+        <w:t xml:space="preserve"> </w:t>
+      </w:r>
+      <w:r>
+        <w:rPr>
+          <w:rFonts w:ascii="Times New Roman" w:hAnsi="Times New Roman" w:cs="Times New Roman"/>
+          <w:b/>
+          <w:bCs/>
+          <w:sz w:val="24"/>
+          <w:szCs w:val="24"/>
+        </w:rPr>
+        <w:t>EMPLOYEE_ID</w:t>
+      </w:r>
+      <w:r>
+        <w:rPr>
+          <w:rFonts w:ascii="Times New Roman" w:hAnsi="Times New Roman" w:cs="Times New Roman"/>
+          <w:b/>
+          <w:bCs/>
+          <w:sz w:val="24"/>
+          <w:szCs w:val="24"/>
+        </w:rPr>
+        <w:t xml:space="preserve">, </w:t>
+      </w:r>
+      <w:r>
+        <w:rPr>
+          <w:rFonts w:ascii="Times New Roman" w:hAnsi="Times New Roman" w:cs="Times New Roman"/>
+          <w:b/>
+          <w:bCs/>
+          <w:sz w:val="24"/>
+          <w:szCs w:val="24"/>
+        </w:rPr>
+        <w:t>CUSTOMER_ID</w:t>
+      </w:r>
+      <w:r>
+        <w:rPr>
+          <w:rFonts w:ascii="Times New Roman" w:hAnsi="Times New Roman" w:cs="Times New Roman"/>
+          <w:sz w:val="24"/>
+          <w:szCs w:val="24"/>
+        </w:rPr>
+        <w:t>)</w:t>
       </w:r>
     </w:p>
     <w:p>
@@ -644,62 +917,40 @@
           <w:sz w:val="24"/>
           <w:szCs w:val="24"/>
         </w:rPr>
-        <w:t>PHIEUNHAP (</w:t>
-      </w:r>
-      <w:r>
-        <w:rPr>
-          <w:rFonts w:ascii="Times New Roman" w:hAnsi="Times New Roman" w:cs="Times New Roman"/>
-          <w:sz w:val="24"/>
-          <w:szCs w:val="24"/>
-          <w:u w:val="single"/>
-        </w:rPr>
-        <w:t>MAPHIEUNHAP</w:t>
-      </w:r>
-      <w:r>
-        <w:rPr>
-          <w:rFonts w:ascii="Times New Roman" w:hAnsi="Times New Roman" w:cs="Times New Roman"/>
-          <w:sz w:val="24"/>
-          <w:szCs w:val="24"/>
-        </w:rPr>
-        <w:t>, NGAYNHAP</w:t>
-      </w:r>
-      <w:r>
-        <w:rPr>
-          <w:rFonts w:ascii="Times New Roman" w:hAnsi="Times New Roman" w:cs="Times New Roman"/>
-          <w:sz w:val="24"/>
-          <w:szCs w:val="24"/>
-        </w:rPr>
-        <w:t>, TONGTIEN</w:t>
-      </w:r>
-      <w:r>
-        <w:rPr>
-          <w:rFonts w:ascii="Times New Roman" w:hAnsi="Times New Roman" w:cs="Times New Roman"/>
-          <w:sz w:val="24"/>
-          <w:szCs w:val="24"/>
-        </w:rPr>
-        <w:t xml:space="preserve">, </w:t>
-      </w:r>
-      <w:r>
-        <w:rPr>
-          <w:rFonts w:ascii="Times New Roman" w:hAnsi="Times New Roman" w:cs="Times New Roman"/>
-          <w:b/>
-          <w:bCs/>
-          <w:sz w:val="24"/>
-          <w:szCs w:val="24"/>
-          <w:u w:val="single"/>
-        </w:rPr>
-        <w:t>MA</w:t>
-      </w:r>
-      <w:r>
-        <w:rPr>
-          <w:rFonts w:ascii="Times New Roman" w:hAnsi="Times New Roman" w:cs="Times New Roman"/>
-          <w:b/>
-          <w:bCs/>
-          <w:sz w:val="24"/>
-          <w:szCs w:val="24"/>
-          <w:u w:val="single"/>
-        </w:rPr>
-        <w:t>NV</w:t>
+        <w:t>CATEGORY</w:t>
+      </w:r>
+      <w:r>
+        <w:rPr>
+          <w:rFonts w:ascii="Times New Roman" w:hAnsi="Times New Roman" w:cs="Times New Roman"/>
+          <w:sz w:val="24"/>
+          <w:szCs w:val="24"/>
+        </w:rPr>
+        <w:t xml:space="preserve"> (</w:t>
+      </w:r>
+      <w:r>
+        <w:rPr>
+          <w:rFonts w:ascii="Times New Roman" w:hAnsi="Times New Roman" w:cs="Times New Roman"/>
+          <w:sz w:val="24"/>
+          <w:szCs w:val="24"/>
+          <w:u w:val="single"/>
+        </w:rPr>
+        <w:t>CATEGORY_ID</w:t>
+      </w:r>
+      <w:r>
+        <w:rPr>
+          <w:rFonts w:ascii="Times New Roman" w:hAnsi="Times New Roman" w:cs="Times New Roman"/>
+          <w:sz w:val="24"/>
+          <w:szCs w:val="24"/>
+        </w:rPr>
+        <w:t xml:space="preserve">, </w:t>
+      </w:r>
+      <w:r>
+        <w:rPr>
+          <w:rFonts w:ascii="Times New Roman" w:hAnsi="Times New Roman" w:cs="Times New Roman"/>
+          <w:sz w:val="24"/>
+          <w:szCs w:val="24"/>
+        </w:rPr>
+        <w:t>CATEGORY_NAME</w:t>
       </w:r>
       <w:r>
         <w:rPr>
@@ -724,7 +975,80 @@
           <w:sz w:val="24"/>
           <w:szCs w:val="24"/>
         </w:rPr>
-        <w:t>GIOHANG (</w:t>
+        <w:t>GOODS_RECEIVED</w:t>
+      </w:r>
+      <w:r>
+        <w:rPr>
+          <w:rFonts w:ascii="Times New Roman" w:hAnsi="Times New Roman" w:cs="Times New Roman"/>
+          <w:sz w:val="24"/>
+          <w:szCs w:val="24"/>
+        </w:rPr>
+        <w:t xml:space="preserve"> (</w:t>
+      </w:r>
+      <w:r>
+        <w:rPr>
+          <w:rFonts w:ascii="Times New Roman" w:hAnsi="Times New Roman" w:cs="Times New Roman"/>
+          <w:sz w:val="24"/>
+          <w:szCs w:val="24"/>
+          <w:u w:val="single"/>
+        </w:rPr>
+        <w:t>RECEIVED_ID</w:t>
+      </w:r>
+      <w:r>
+        <w:rPr>
+          <w:rFonts w:ascii="Times New Roman" w:hAnsi="Times New Roman" w:cs="Times New Roman"/>
+          <w:sz w:val="24"/>
+          <w:szCs w:val="24"/>
+        </w:rPr>
+        <w:t xml:space="preserve">, </w:t>
+      </w:r>
+      <w:r>
+        <w:rPr>
+          <w:rFonts w:ascii="Times New Roman" w:hAnsi="Times New Roman" w:cs="Times New Roman"/>
+          <w:sz w:val="24"/>
+          <w:szCs w:val="24"/>
+        </w:rPr>
+        <w:t>CREATED_DATE</w:t>
+      </w:r>
+      <w:r>
+        <w:rPr>
+          <w:rFonts w:ascii="Times New Roman" w:hAnsi="Times New Roman" w:cs="Times New Roman"/>
+          <w:sz w:val="24"/>
+          <w:szCs w:val="24"/>
+        </w:rPr>
+        <w:t xml:space="preserve">, </w:t>
+      </w:r>
+      <w:r>
+        <w:rPr>
+          <w:rFonts w:ascii="Times New Roman" w:hAnsi="Times New Roman" w:cs="Times New Roman"/>
+          <w:sz w:val="24"/>
+          <w:szCs w:val="24"/>
+        </w:rPr>
+        <w:t>TOTAL</w:t>
+      </w:r>
+      <w:r>
+        <w:rPr>
+          <w:rFonts w:ascii="Times New Roman" w:hAnsi="Times New Roman" w:cs="Times New Roman"/>
+          <w:sz w:val="24"/>
+          <w:szCs w:val="24"/>
+        </w:rPr>
+        <w:t>_</w:t>
+      </w:r>
+      <w:r>
+        <w:rPr>
+          <w:rFonts w:ascii="Times New Roman" w:hAnsi="Times New Roman" w:cs="Times New Roman"/>
+          <w:sz w:val="24"/>
+          <w:szCs w:val="24"/>
+        </w:rPr>
+        <w:t>CASH</w:t>
+      </w:r>
+      <w:r>
+        <w:rPr>
+          <w:rFonts w:ascii="Times New Roman" w:hAnsi="Times New Roman" w:cs="Times New Roman"/>
+          <w:sz w:val="24"/>
+          <w:szCs w:val="24"/>
+        </w:rPr>
+        <w:t xml:space="preserve">, </w:t>
       </w:r>
       <w:r>
         <w:rPr>
@@ -735,45 +1059,15 @@
           <w:szCs w:val="24"/>
           <w:u w:val="single"/>
         </w:rPr>
-        <w:t>MA</w:t>
-      </w:r>
-      <w:r>
-        <w:rPr>
-          <w:rFonts w:ascii="Times New Roman" w:hAnsi="Times New Roman" w:cs="Times New Roman"/>
-          <w:b/>
-          <w:bCs/>
-          <w:sz w:val="24"/>
-          <w:szCs w:val="24"/>
-          <w:u w:val="single"/>
-        </w:rPr>
-        <w:t>KH</w:t>
-      </w:r>
-      <w:r>
-        <w:rPr>
-          <w:rFonts w:ascii="Times New Roman" w:hAnsi="Times New Roman" w:cs="Times New Roman"/>
-          <w:sz w:val="24"/>
-          <w:szCs w:val="24"/>
-        </w:rPr>
-        <w:t xml:space="preserve">, </w:t>
-      </w:r>
-      <w:r>
-        <w:rPr>
-          <w:rFonts w:ascii="Times New Roman" w:hAnsi="Times New Roman" w:cs="Times New Roman"/>
-          <w:b/>
-          <w:bCs/>
-          <w:sz w:val="24"/>
-          <w:szCs w:val="24"/>
-          <w:u w:val="single"/>
-        </w:rPr>
-        <w:t>MASACH</w:t>
-      </w:r>
-      <w:r>
-        <w:rPr>
-          <w:rFonts w:ascii="Times New Roman" w:hAnsi="Times New Roman" w:cs="Times New Roman"/>
-          <w:sz w:val="24"/>
-          <w:szCs w:val="24"/>
-        </w:rPr>
-        <w:t>, SOLUONG)</w:t>
+        <w:t>EMPLOYEE_ID</w:t>
+      </w:r>
+      <w:r>
+        <w:rPr>
+          <w:rFonts w:ascii="Times New Roman" w:hAnsi="Times New Roman" w:cs="Times New Roman"/>
+          <w:sz w:val="24"/>
+          <w:szCs w:val="24"/>
+        </w:rPr>
+        <w:t>)</w:t>
       </w:r>
     </w:p>
     <w:p>
@@ -790,7 +1084,15 @@
           <w:sz w:val="24"/>
           <w:szCs w:val="24"/>
         </w:rPr>
-        <w:t>CT_HOADON (</w:t>
+        <w:t>CART</w:t>
+      </w:r>
+      <w:r>
+        <w:rPr>
+          <w:rFonts w:ascii="Times New Roman" w:hAnsi="Times New Roman" w:cs="Times New Roman"/>
+          <w:sz w:val="24"/>
+          <w:szCs w:val="24"/>
+        </w:rPr>
+        <w:t xml:space="preserve"> (</w:t>
       </w:r>
       <w:r>
         <w:rPr>
@@ -801,16 +1103,7 @@
           <w:szCs w:val="24"/>
           <w:u w:val="single"/>
         </w:rPr>
-        <w:t>MAHD</w:t>
-      </w:r>
-      <w:r>
-        <w:rPr>
-          <w:rFonts w:ascii="Times New Roman" w:hAnsi="Times New Roman" w:cs="Times New Roman"/>
-          <w:sz w:val="24"/>
-          <w:szCs w:val="24"/>
-          <w:u w:val="single"/>
-        </w:rPr>
-        <w:t xml:space="preserve">, </w:t>
+        <w:t>CUSTOMER</w:t>
       </w:r>
       <w:r>
         <w:rPr>
@@ -821,23 +1114,42 @@
           <w:szCs w:val="24"/>
           <w:u w:val="single"/>
         </w:rPr>
-        <w:t>MASACH</w:t>
-      </w:r>
-      <w:r>
-        <w:rPr>
-          <w:rFonts w:ascii="Times New Roman" w:hAnsi="Times New Roman" w:cs="Times New Roman"/>
-          <w:sz w:val="24"/>
-          <w:szCs w:val="24"/>
-        </w:rPr>
-        <w:t>, SOLUONG</w:t>
-      </w:r>
-      <w:r>
-        <w:rPr>
-          <w:rFonts w:ascii="Times New Roman" w:hAnsi="Times New Roman" w:cs="Times New Roman"/>
-          <w:sz w:val="24"/>
-          <w:szCs w:val="24"/>
-        </w:rPr>
-        <w:t>, DONGIA</w:t>
+        <w:t>_ID</w:t>
+      </w:r>
+      <w:r>
+        <w:rPr>
+          <w:rFonts w:ascii="Times New Roman" w:hAnsi="Times New Roman" w:cs="Times New Roman"/>
+          <w:sz w:val="24"/>
+          <w:szCs w:val="24"/>
+        </w:rPr>
+        <w:t xml:space="preserve">, </w:t>
+      </w:r>
+      <w:r>
+        <w:rPr>
+          <w:rFonts w:ascii="Times New Roman" w:hAnsi="Times New Roman" w:cs="Times New Roman"/>
+          <w:b/>
+          <w:bCs/>
+          <w:sz w:val="24"/>
+          <w:szCs w:val="24"/>
+          <w:u w:val="single"/>
+        </w:rPr>
+        <w:t>BOOK_ID</w:t>
+      </w:r>
+      <w:r>
+        <w:rPr>
+          <w:rFonts w:ascii="Times New Roman" w:hAnsi="Times New Roman" w:cs="Times New Roman"/>
+          <w:sz w:val="24"/>
+          <w:szCs w:val="24"/>
+        </w:rPr>
+        <w:t xml:space="preserve">, </w:t>
+      </w:r>
+      <w:r>
+        <w:rPr>
+          <w:rFonts w:ascii="Times New Roman" w:hAnsi="Times New Roman" w:cs="Times New Roman"/>
+          <w:sz w:val="24"/>
+          <w:szCs w:val="24"/>
+        </w:rPr>
+        <w:t>QUANTITY</w:t>
       </w:r>
       <w:r>
         <w:rPr>
@@ -862,7 +1174,31 @@
           <w:sz w:val="24"/>
           <w:szCs w:val="24"/>
         </w:rPr>
-        <w:t>CT_NHAP (</w:t>
+        <w:t>RATING</w:t>
+      </w:r>
+      <w:r>
+        <w:rPr>
+          <w:rFonts w:ascii="Times New Roman" w:hAnsi="Times New Roman" w:cs="Times New Roman"/>
+          <w:sz w:val="24"/>
+          <w:szCs w:val="24"/>
+        </w:rPr>
+        <w:t>_DETAIL</w:t>
+      </w:r>
+      <w:r>
+        <w:rPr>
+          <w:rFonts w:ascii="Times New Roman" w:hAnsi="Times New Roman" w:cs="Times New Roman"/>
+          <w:sz w:val="24"/>
+          <w:szCs w:val="24"/>
+        </w:rPr>
+        <w:t xml:space="preserve"> </w:t>
+      </w:r>
+      <w:r>
+        <w:rPr>
+          <w:rFonts w:ascii="Times New Roman" w:hAnsi="Times New Roman" w:cs="Times New Roman"/>
+          <w:sz w:val="24"/>
+          <w:szCs w:val="24"/>
+        </w:rPr>
+        <w:t>(</w:t>
       </w:r>
       <w:r>
         <w:rPr>
@@ -873,7 +1209,7 @@
           <w:szCs w:val="24"/>
           <w:u w:val="single"/>
         </w:rPr>
-        <w:t>MAPHIEUNHAP</w:t>
+        <w:t>CUSTOMER_ID</w:t>
       </w:r>
       <w:r>
         <w:rPr>
@@ -892,23 +1228,214 @@
           <w:szCs w:val="24"/>
           <w:u w:val="single"/>
         </w:rPr>
-        <w:t>MASACH</w:t>
-      </w:r>
-      <w:r>
-        <w:rPr>
-          <w:rFonts w:ascii="Times New Roman" w:hAnsi="Times New Roman" w:cs="Times New Roman"/>
-          <w:sz w:val="24"/>
-          <w:szCs w:val="24"/>
-        </w:rPr>
-        <w:t>, SOLUONG</w:t>
-      </w:r>
-      <w:r>
-        <w:rPr>
-          <w:rFonts w:ascii="Times New Roman" w:hAnsi="Times New Roman" w:cs="Times New Roman"/>
-          <w:sz w:val="24"/>
-          <w:szCs w:val="24"/>
-        </w:rPr>
-        <w:t>, DONGIANHAP</w:t>
+        <w:t>BOOK_ID</w:t>
+      </w:r>
+      <w:r>
+        <w:rPr>
+          <w:rFonts w:ascii="Times New Roman" w:hAnsi="Times New Roman" w:cs="Times New Roman"/>
+          <w:sz w:val="24"/>
+          <w:szCs w:val="24"/>
+        </w:rPr>
+        <w:t>,</w:t>
+      </w:r>
+      <w:r>
+        <w:rPr>
+          <w:rFonts w:ascii="Times New Roman" w:hAnsi="Times New Roman" w:cs="Times New Roman"/>
+          <w:sz w:val="24"/>
+          <w:szCs w:val="24"/>
+        </w:rPr>
+        <w:t xml:space="preserve"> COMMENT</w:t>
+      </w:r>
+      <w:r>
+        <w:rPr>
+          <w:rFonts w:ascii="Times New Roman" w:hAnsi="Times New Roman" w:cs="Times New Roman"/>
+          <w:sz w:val="24"/>
+          <w:szCs w:val="24"/>
+        </w:rPr>
+        <w:t>, RATED)</w:t>
+      </w:r>
+    </w:p>
+    <w:p>
+      <w:pPr>
+        <w:rPr>
+          <w:rFonts w:ascii="Times New Roman" w:hAnsi="Times New Roman" w:cs="Times New Roman"/>
+          <w:sz w:val="24"/>
+          <w:szCs w:val="24"/>
+        </w:rPr>
+      </w:pPr>
+      <w:r>
+        <w:rPr>
+          <w:rFonts w:ascii="Times New Roman" w:hAnsi="Times New Roman" w:cs="Times New Roman"/>
+          <w:sz w:val="24"/>
+          <w:szCs w:val="24"/>
+        </w:rPr>
+        <w:t>ORDER_DETAIL</w:t>
+      </w:r>
+      <w:r>
+        <w:rPr>
+          <w:rFonts w:ascii="Times New Roman" w:hAnsi="Times New Roman" w:cs="Times New Roman"/>
+          <w:sz w:val="24"/>
+          <w:szCs w:val="24"/>
+        </w:rPr>
+        <w:t xml:space="preserve"> (</w:t>
+      </w:r>
+      <w:r>
+        <w:rPr>
+          <w:rFonts w:ascii="Times New Roman" w:hAnsi="Times New Roman" w:cs="Times New Roman"/>
+          <w:b/>
+          <w:bCs/>
+          <w:sz w:val="24"/>
+          <w:szCs w:val="24"/>
+          <w:u w:val="single"/>
+        </w:rPr>
+        <w:t>ORDER_ID</w:t>
+      </w:r>
+      <w:r>
+        <w:rPr>
+          <w:rFonts w:ascii="Times New Roman" w:hAnsi="Times New Roman" w:cs="Times New Roman"/>
+          <w:sz w:val="24"/>
+          <w:szCs w:val="24"/>
+          <w:u w:val="single"/>
+        </w:rPr>
+        <w:t xml:space="preserve">, </w:t>
+      </w:r>
+      <w:r>
+        <w:rPr>
+          <w:rFonts w:ascii="Times New Roman" w:hAnsi="Times New Roman" w:cs="Times New Roman"/>
+          <w:b/>
+          <w:bCs/>
+          <w:sz w:val="24"/>
+          <w:szCs w:val="24"/>
+          <w:u w:val="single"/>
+        </w:rPr>
+        <w:t>BOOK_ID</w:t>
+      </w:r>
+      <w:r>
+        <w:rPr>
+          <w:rFonts w:ascii="Times New Roman" w:hAnsi="Times New Roman" w:cs="Times New Roman"/>
+          <w:sz w:val="24"/>
+          <w:szCs w:val="24"/>
+        </w:rPr>
+        <w:t xml:space="preserve">, </w:t>
+      </w:r>
+      <w:r>
+        <w:rPr>
+          <w:rFonts w:ascii="Times New Roman" w:hAnsi="Times New Roman" w:cs="Times New Roman"/>
+          <w:sz w:val="24"/>
+          <w:szCs w:val="24"/>
+        </w:rPr>
+        <w:t>QUANTITY</w:t>
+      </w:r>
+      <w:r>
+        <w:rPr>
+          <w:rFonts w:ascii="Times New Roman" w:hAnsi="Times New Roman" w:cs="Times New Roman"/>
+          <w:sz w:val="24"/>
+          <w:szCs w:val="24"/>
+        </w:rPr>
+        <w:t xml:space="preserve">, </w:t>
+      </w:r>
+      <w:r>
+        <w:rPr>
+          <w:rFonts w:ascii="Times New Roman" w:hAnsi="Times New Roman" w:cs="Times New Roman"/>
+          <w:sz w:val="24"/>
+          <w:szCs w:val="24"/>
+        </w:rPr>
+        <w:t>UNIT_PRICE</w:t>
+      </w:r>
+      <w:r>
+        <w:rPr>
+          <w:rFonts w:ascii="Times New Roman" w:hAnsi="Times New Roman" w:cs="Times New Roman"/>
+          <w:sz w:val="24"/>
+          <w:szCs w:val="24"/>
+        </w:rPr>
+        <w:t>)</w:t>
+      </w:r>
+    </w:p>
+    <w:p>
+      <w:pPr>
+        <w:rPr>
+          <w:rFonts w:ascii="Times New Roman" w:hAnsi="Times New Roman" w:cs="Times New Roman"/>
+          <w:sz w:val="24"/>
+          <w:szCs w:val="24"/>
+        </w:rPr>
+      </w:pPr>
+      <w:r>
+        <w:rPr>
+          <w:rFonts w:ascii="Times New Roman" w:hAnsi="Times New Roman" w:cs="Times New Roman"/>
+          <w:sz w:val="24"/>
+          <w:szCs w:val="24"/>
+        </w:rPr>
+        <w:t>RECEIVED_DETAIL</w:t>
+      </w:r>
+      <w:r>
+        <w:rPr>
+          <w:rFonts w:ascii="Times New Roman" w:hAnsi="Times New Roman" w:cs="Times New Roman"/>
+          <w:sz w:val="24"/>
+          <w:szCs w:val="24"/>
+        </w:rPr>
+        <w:t xml:space="preserve"> (</w:t>
+      </w:r>
+      <w:r>
+        <w:rPr>
+          <w:rFonts w:ascii="Times New Roman" w:hAnsi="Times New Roman" w:cs="Times New Roman"/>
+          <w:b/>
+          <w:bCs/>
+          <w:sz w:val="24"/>
+          <w:szCs w:val="24"/>
+          <w:u w:val="single"/>
+        </w:rPr>
+        <w:t>RECEIVED_ID</w:t>
+      </w:r>
+      <w:r>
+        <w:rPr>
+          <w:rFonts w:ascii="Times New Roman" w:hAnsi="Times New Roman" w:cs="Times New Roman"/>
+          <w:sz w:val="24"/>
+          <w:szCs w:val="24"/>
+        </w:rPr>
+        <w:t xml:space="preserve">, </w:t>
+      </w:r>
+      <w:r>
+        <w:rPr>
+          <w:rFonts w:ascii="Times New Roman" w:hAnsi="Times New Roman" w:cs="Times New Roman"/>
+          <w:b/>
+          <w:bCs/>
+          <w:sz w:val="24"/>
+          <w:szCs w:val="24"/>
+          <w:u w:val="single"/>
+        </w:rPr>
+        <w:t>BOOK_ID</w:t>
+      </w:r>
+      <w:r>
+        <w:rPr>
+          <w:rFonts w:ascii="Times New Roman" w:hAnsi="Times New Roman" w:cs="Times New Roman"/>
+          <w:sz w:val="24"/>
+          <w:szCs w:val="24"/>
+        </w:rPr>
+        <w:t xml:space="preserve">, </w:t>
+      </w:r>
+      <w:r>
+        <w:rPr>
+          <w:rFonts w:ascii="Times New Roman" w:hAnsi="Times New Roman" w:cs="Times New Roman"/>
+          <w:sz w:val="24"/>
+          <w:szCs w:val="24"/>
+        </w:rPr>
+        <w:t>QUANTITY</w:t>
+      </w:r>
+      <w:r>
+        <w:rPr>
+          <w:rFonts w:ascii="Times New Roman" w:hAnsi="Times New Roman" w:cs="Times New Roman"/>
+          <w:sz w:val="24"/>
+          <w:szCs w:val="24"/>
+        </w:rPr>
+        <w:t xml:space="preserve">, </w:t>
+      </w:r>
+      <w:r>
+        <w:rPr>
+          <w:rFonts w:ascii="Times New Roman" w:hAnsi="Times New Roman" w:cs="Times New Roman"/>
+          <w:sz w:val="24"/>
+          <w:szCs w:val="24"/>
+        </w:rPr>
+        <w:t>UNIT_PRICE</w:t>
       </w:r>
       <w:r>
         <w:rPr>

</xml_diff>

<commit_message>
complete db and create entities
</commit_message>
<xml_diff>
--- a/db.docx
+++ b/db.docx
@@ -17,9 +17,9 @@
           <w:szCs w:val="24"/>
         </w:rPr>
         <w:drawing>
-          <wp:inline distT="0" distB="0" distL="0" distR="0" wp14:anchorId="68A2EF91" wp14:editId="42D9A445">
-            <wp:extent cx="5380074" cy="3451639"/>
-            <wp:effectExtent l="0" t="0" r="0" b="0"/>
+          <wp:inline distT="0" distB="0" distL="0" distR="0" wp14:anchorId="2E675C0F" wp14:editId="5745D76E">
+            <wp:extent cx="6716775" cy="6730409"/>
+            <wp:effectExtent l="0" t="0" r="8255" b="0"/>
             <wp:docPr id="1" name="Hình ảnh 1"/>
             <wp:cNvGraphicFramePr>
               <a:graphicFrameLocks xmlns:a="http://schemas.openxmlformats.org/drawingml/2006/main" noChangeAspect="1"/>
@@ -40,7 +40,7 @@
                   <pic:spPr>
                     <a:xfrm>
                       <a:off x="0" y="0"/>
-                      <a:ext cx="5384921" cy="3454748"/>
+                      <a:ext cx="6731105" cy="6744768"/>
                     </a:xfrm>
                     <a:prstGeom prst="rect">
                       <a:avLst/>
@@ -134,7 +134,7 @@
           <w:sz w:val="24"/>
           <w:szCs w:val="24"/>
         </w:rPr>
-        <w:t>SEX</w:t>
+        <w:t>GENDER</w:t>
       </w:r>
       <w:r>
         <w:rPr>
@@ -427,6 +427,7 @@
           <w:sz w:val="24"/>
           <w:szCs w:val="24"/>
         </w:rPr>
+        <w:lastRenderedPageBreak/>
         <w:t>ROLE (</w:t>
       </w:r>
       <w:r>
@@ -444,7 +445,23 @@
           <w:sz w:val="24"/>
           <w:szCs w:val="24"/>
         </w:rPr>
-        <w:t>, ROLE NAME)</w:t>
+        <w:t>, ROLE</w:t>
+      </w:r>
+      <w:r>
+        <w:rPr>
+          <w:rFonts w:ascii="Times New Roman" w:hAnsi="Times New Roman" w:cs="Times New Roman"/>
+          <w:sz w:val="24"/>
+          <w:szCs w:val="24"/>
+        </w:rPr>
+        <w:t>_</w:t>
+      </w:r>
+      <w:r>
+        <w:rPr>
+          <w:rFonts w:ascii="Times New Roman" w:hAnsi="Times New Roman" w:cs="Times New Roman"/>
+          <w:sz w:val="24"/>
+          <w:szCs w:val="24"/>
+        </w:rPr>
+        <w:t>NAME)</w:t>
       </w:r>
     </w:p>
     <w:p>
@@ -725,7 +742,7 @@
           <w:sz w:val="24"/>
           <w:szCs w:val="24"/>
         </w:rPr>
-        <w:t>SYNOPSIS</w:t>
+        <w:t>DESCRIPTION</w:t>
       </w:r>
       <w:r>
         <w:rPr>
@@ -1190,15 +1207,7 @@
           <w:sz w:val="24"/>
           <w:szCs w:val="24"/>
         </w:rPr>
-        <w:t xml:space="preserve"> </w:t>
-      </w:r>
-      <w:r>
-        <w:rPr>
-          <w:rFonts w:ascii="Times New Roman" w:hAnsi="Times New Roman" w:cs="Times New Roman"/>
-          <w:sz w:val="24"/>
-          <w:szCs w:val="24"/>
-        </w:rPr>
-        <w:t>(</w:t>
+        <w:t xml:space="preserve"> (</w:t>
       </w:r>
       <w:r>
         <w:rPr>
@@ -1236,23 +1245,31 @@
           <w:sz w:val="24"/>
           <w:szCs w:val="24"/>
         </w:rPr>
-        <w:t>,</w:t>
-      </w:r>
-      <w:r>
-        <w:rPr>
-          <w:rFonts w:ascii="Times New Roman" w:hAnsi="Times New Roman" w:cs="Times New Roman"/>
-          <w:sz w:val="24"/>
-          <w:szCs w:val="24"/>
-        </w:rPr>
-        <w:t xml:space="preserve"> COMMENT</w:t>
-      </w:r>
-      <w:r>
-        <w:rPr>
-          <w:rFonts w:ascii="Times New Roman" w:hAnsi="Times New Roman" w:cs="Times New Roman"/>
-          <w:sz w:val="24"/>
-          <w:szCs w:val="24"/>
-        </w:rPr>
-        <w:t>, RATED)</w:t>
+        <w:t>, COMMENT</w:t>
+      </w:r>
+      <w:r>
+        <w:rPr>
+          <w:rFonts w:ascii="Times New Roman" w:hAnsi="Times New Roman" w:cs="Times New Roman"/>
+          <w:sz w:val="24"/>
+          <w:szCs w:val="24"/>
+        </w:rPr>
+        <w:t xml:space="preserve">, </w:t>
+      </w:r>
+      <w:r>
+        <w:rPr>
+          <w:rFonts w:ascii="Times New Roman" w:hAnsi="Times New Roman" w:cs="Times New Roman"/>
+          <w:sz w:val="24"/>
+          <w:szCs w:val="24"/>
+        </w:rPr>
+        <w:t>STAR_RATING</w:t>
+      </w:r>
+      <w:r>
+        <w:rPr>
+          <w:rFonts w:ascii="Times New Roman" w:hAnsi="Times New Roman" w:cs="Times New Roman"/>
+          <w:sz w:val="24"/>
+          <w:szCs w:val="24"/>
+        </w:rPr>
+        <w:t>)</w:t>
       </w:r>
     </w:p>
     <w:p>

</xml_diff>

<commit_message>
update code: add status table, use @RequestParam for APIs, merge responeDto and requestDto into Dto
</commit_message>
<xml_diff>
--- a/db.docx
+++ b/db.docx
@@ -13,15 +13,14 @@
       <w:r>
         <w:rPr>
           <w:rFonts w:ascii="Times New Roman" w:hAnsi="Times New Roman" w:cs="Times New Roman"/>
-          <w:noProof/>
           <w:sz w:val="24"/>
           <w:szCs w:val="24"/>
         </w:rPr>
         <w:drawing>
-          <wp:inline distT="0" distB="0" distL="0" distR="0" wp14:anchorId="059397A3" wp14:editId="2A113208">
-            <wp:extent cx="6525133" cy="5571460"/>
-            <wp:effectExtent l="0" t="0" r="0" b="0"/>
-            <wp:docPr id="2" name="Hình ảnh 2"/>
+          <wp:inline distT="0" distB="0" distL="0" distR="0" wp14:anchorId="289ACDA2" wp14:editId="219FE1E4">
+            <wp:extent cx="6812062" cy="4273550"/>
+            <wp:effectExtent l="0" t="0" r="8255" b="0"/>
+            <wp:docPr id="1" name="Hình ảnh 1"/>
             <wp:cNvGraphicFramePr>
               <a:graphicFrameLocks xmlns:a="http://schemas.openxmlformats.org/drawingml/2006/main" noChangeAspect="1"/>
             </wp:cNvGraphicFramePr>
@@ -41,7 +40,7 @@
                   <pic:spPr>
                     <a:xfrm>
                       <a:off x="0" y="0"/>
-                      <a:ext cx="6528119" cy="5574009"/>
+                      <a:ext cx="6816638" cy="4276421"/>
                     </a:xfrm>
                     <a:prstGeom prst="rect">
                       <a:avLst/>

</xml_diff>